<commit_message>
draft04 tweaks here and there
</commit_message>
<xml_diff>
--- a/manuscript/Draft04.docx
+++ b/manuscript/Draft04.docx
@@ -7155,7 +7155,43 @@
           <w:sz w:val="20"/>
           <w:szCs w:val="20"/>
         </w:rPr>
-        <w:t>To simulate the transmission of different micro</w:t>
+        <w:t>To simulate</w:t>
+      </w:r>
+      <w:r>
+        <w:rPr>
+          <w:rFonts w:ascii="Arial" w:hAnsi="Arial" w:cs="Arial"/>
+          <w:color w:val="000000"/>
+          <w:sz w:val="20"/>
+          <w:szCs w:val="20"/>
+        </w:rPr>
+        <w:t xml:space="preserve"> and quantify</w:t>
+      </w:r>
+      <w:r>
+        <w:rPr>
+          <w:rFonts w:ascii="Arial" w:hAnsi="Arial" w:cs="Arial"/>
+          <w:color w:val="000000"/>
+          <w:sz w:val="20"/>
+          <w:szCs w:val="20"/>
+        </w:rPr>
+        <w:t xml:space="preserve"> the transmission</w:t>
+      </w:r>
+      <w:r>
+        <w:rPr>
+          <w:rFonts w:ascii="Arial" w:hAnsi="Arial" w:cs="Arial"/>
+          <w:color w:val="000000"/>
+          <w:sz w:val="20"/>
+          <w:szCs w:val="20"/>
+        </w:rPr>
+        <w:t xml:space="preserve"> and detection</w:t>
+      </w:r>
+      <w:r>
+        <w:rPr>
+          <w:rFonts w:ascii="Arial" w:hAnsi="Arial" w:cs="Arial"/>
+          <w:color w:val="000000"/>
+          <w:sz w:val="20"/>
+          <w:szCs w:val="20"/>
+        </w:rPr>
+        <w:t xml:space="preserve"> of different micro</w:t>
       </w:r>
       <w:r>
         <w:rPr>
@@ -7173,7 +7209,25 @@
           <w:sz w:val="20"/>
           <w:szCs w:val="20"/>
         </w:rPr>
-        <w:t xml:space="preserve">organisms using the sammodeling framework, </w:t>
+        <w:t xml:space="preserve">organisms using the </w:t>
+      </w:r>
+      <w:r>
+        <w:rPr>
+          <w:rFonts w:ascii="Arial" w:hAnsi="Arial" w:cs="Arial"/>
+          <w:color w:val="000000"/>
+          <w:sz w:val="20"/>
+          <w:szCs w:val="20"/>
+        </w:rPr>
+        <w:t>same modeling-inference</w:t>
+      </w:r>
+      <w:r>
+        <w:rPr>
+          <w:rFonts w:ascii="Arial" w:hAnsi="Arial" w:cs="Arial"/>
+          <w:color w:val="000000"/>
+          <w:sz w:val="20"/>
+          <w:szCs w:val="20"/>
+        </w:rPr>
+        <w:t xml:space="preserve"> framework, </w:t>
       </w:r>
       <w:r>
         <w:rPr>
@@ -7488,16 +7542,7 @@
           <w:sz w:val="20"/>
           <w:szCs w:val="20"/>
         </w:rPr>
-        <w:t>reported abundance</w:t>
-      </w:r>
-      <w:r>
-        <w:rPr>
-          <w:rFonts w:ascii="Arial" w:hAnsi="Arial" w:cs="Arial"/>
-          <w:iCs/>
-          <w:sz w:val="20"/>
-          <w:szCs w:val="20"/>
-        </w:rPr>
-        <w:t xml:space="preserve"> </w:t>
+        <w:t xml:space="preserve">reported abundance </w:t>
       </w:r>
       <w:r>
         <w:rPr>
@@ -14930,16 +14975,7 @@
           <w:sz w:val="20"/>
           <w:szCs w:val="20"/>
         </w:rPr>
-        <w:t xml:space="preserve"> </w:t>
-      </w:r>
-      <w:r>
-        <w:rPr>
-          <w:rFonts w:ascii="Arial" w:hAnsi="Arial" w:cs="Arial"/>
-          <w:iCs/>
-          <w:sz w:val="20"/>
-          <w:szCs w:val="20"/>
-        </w:rPr>
-        <w:t xml:space="preserve">(see </w:t>
+        <w:t xml:space="preserve"> (see </w:t>
       </w:r>
       <w:r>
         <w:rPr>
@@ -18543,16 +18579,7 @@
           <w:sz w:val="20"/>
           <w:szCs w:val="20"/>
         </w:rPr>
-        <w:t>contribute</w:t>
-      </w:r>
-      <w:r>
-        <w:rPr>
-          <w:rFonts w:ascii="Arial" w:hAnsi="Arial" w:cs="Arial"/>
-          <w:color w:val="000000"/>
-          <w:sz w:val="20"/>
-          <w:szCs w:val="20"/>
-        </w:rPr>
-        <w:t xml:space="preserve"> </w:t>
+        <w:t xml:space="preserve">contribute </w:t>
       </w:r>
       <w:r>
         <w:rPr>
@@ -19158,27 +19185,7 @@
           <w:sz w:val="20"/>
           <w:szCs w:val="20"/>
         </w:rPr>
-        <w:t xml:space="preserve">there are a range of non-linear </w:t>
-      </w:r>
-      <w:r>
-        <w:rPr>
-          <w:rFonts w:ascii="Arial" w:hAnsi="Arial" w:cs="Arial"/>
-          <w:iCs/>
-          <w:color w:val="000000"/>
-          <w:sz w:val="20"/>
-          <w:szCs w:val="20"/>
-        </w:rPr>
-        <w:t xml:space="preserve">parameter combinations </w:t>
-      </w:r>
-      <w:r>
-        <w:rPr>
-          <w:rFonts w:ascii="Arial" w:hAnsi="Arial" w:cs="Arial"/>
-          <w:iCs/>
-          <w:color w:val="000000"/>
-          <w:sz w:val="20"/>
-          <w:szCs w:val="20"/>
-        </w:rPr>
-        <w:t>of the factors described</w:t>
+        <w:t>there are a range of non-linear parameter combinations of the factors described</w:t>
       </w:r>
       <w:r>
         <w:rPr>
@@ -19219,37 +19226,7 @@
           <w:sz w:val="20"/>
           <w:szCs w:val="20"/>
         </w:rPr>
-        <w:t xml:space="preserve"> </w:t>
-      </w:r>
-      <w:r>
-        <w:rPr>
-          <w:rFonts w:ascii="Arial" w:hAnsi="Arial" w:cs="Arial"/>
-          <w:iCs/>
-          <w:color w:val="000000"/>
-          <w:sz w:val="20"/>
-          <w:szCs w:val="20"/>
-        </w:rPr>
-        <w:t>(</w:t>
-      </w:r>
-      <w:r>
-        <w:rPr>
-          <w:rFonts w:ascii="Arial" w:hAnsi="Arial" w:cs="Arial"/>
-          <w:iCs/>
-          <w:color w:val="000000"/>
-          <w:sz w:val="20"/>
-          <w:szCs w:val="20"/>
-        </w:rPr>
-        <w:t>s</w:t>
-      </w:r>
-      <w:r>
-        <w:rPr>
-          <w:rFonts w:ascii="Arial" w:hAnsi="Arial" w:cs="Arial"/>
-          <w:iCs/>
-          <w:color w:val="000000"/>
-          <w:sz w:val="20"/>
-          <w:szCs w:val="20"/>
-        </w:rPr>
-        <w:t xml:space="preserve">ee </w:t>
+        <w:t xml:space="preserve"> (see </w:t>
       </w:r>
       <w:r>
         <w:rPr>
@@ -19259,17 +19236,7 @@
           <w:sz w:val="20"/>
           <w:szCs w:val="20"/>
         </w:rPr>
-        <w:t>SI Figure</w:t>
-      </w:r>
-      <w:r>
-        <w:rPr>
-          <w:rFonts w:ascii="Arial" w:hAnsi="Arial" w:cs="Arial"/>
-          <w:iCs/>
-          <w:color w:val="00B0F0"/>
-          <w:sz w:val="20"/>
-          <w:szCs w:val="20"/>
-        </w:rPr>
-        <w:t xml:space="preserve"> S1</w:t>
+        <w:t>SI Figure S1</w:t>
       </w:r>
       <w:r>
         <w:rPr>
@@ -19819,15 +19786,7 @@
           <w:sz w:val="20"/>
           <w:szCs w:val="20"/>
         </w:rPr>
-        <w:t>hampers</w:t>
-      </w:r>
-      <w:r>
-        <w:rPr>
-          <w:rFonts w:ascii="Arial" w:hAnsi="Arial" w:cs="Arial"/>
-          <w:sz w:val="20"/>
-          <w:szCs w:val="20"/>
-        </w:rPr>
-        <w:t xml:space="preserve"> </w:t>
+        <w:t xml:space="preserve">hampers </w:t>
       </w:r>
       <w:r>
         <w:rPr>
@@ -25554,15 +25513,6 @@
           <w:szCs w:val="20"/>
         </w:rPr>
         <w:fldChar w:fldCharType="end"/>
-      </w:r>
-      <w:r>
-        <w:rPr>
-          <w:rFonts w:ascii="Arial" w:hAnsi="Arial" w:cs="Arial"/>
-          <w:color w:val="000000"/>
-          <w:sz w:val="20"/>
-          <w:szCs w:val="20"/>
-        </w:rPr>
-        <w:t xml:space="preserve"> </w:t>
       </w:r>
       <w:r>
         <w:rPr>

</xml_diff>